<commit_message>
WBA Praktikum 07 fertiggestellt
</commit_message>
<xml_diff>
--- a/Web/Praktikum 07/Hertel_Withoeft_PraktikumBlatt07.docx
+++ b/Web/Praktikum 07/Hertel_Withoeft_PraktikumBlatt07.docx
@@ -192,7 +192,6 @@
           <w:color w:val="000000"/>
           <w:sz w:val="26"/>
           <w:szCs w:val="26"/>
-          <w:lang w:val="de-DE"/>
         </w:rPr>
       </w:pPr>
     </w:p>
@@ -243,14 +242,12 @@
         <w:rPr>
           <w:rFonts w:ascii="Calibri" w:hAnsi="Calibri" w:cs="Calibri"/>
           <w:color w:val="000000"/>
-          <w:lang w:val="de-DE"/>
         </w:rPr>
       </w:pPr>
       <w:r>
         <w:rPr>
           <w:rFonts w:ascii="Calibri" w:hAnsi="Calibri" w:cs="Calibri"/>
           <w:color w:val="000000"/>
-          <w:lang w:val="de-DE"/>
         </w:rPr>
         <w:t xml:space="preserve">Server: Apache/1.3.24 (Win32) PHP/4.3.0 </w:t>
       </w:r>
@@ -349,9 +346,384 @@
         <w:tabs>
           <w:tab w:val="left" w:pos="2148"/>
         </w:tabs>
-      </w:pPr>
+        <w:rPr>
+          <w:lang w:val="de-DE"/>
+        </w:rPr>
+      </w:pPr>
+      <w:r>
+        <w:rPr>
+          <w:lang w:val="de-DE"/>
+        </w:rPr>
+        <w:t>Der</w:t>
+      </w:r>
+      <w:r>
+        <w:rPr>
+          <w:lang w:val="de-DE"/>
+        </w:rPr>
+        <w:t xml:space="preserve"> HTTP-Error 401 </w:t>
+      </w:r>
+      <w:proofErr w:type="spellStart"/>
+      <w:r>
+        <w:rPr>
+          <w:lang w:val="de-DE"/>
+        </w:rPr>
+        <w:t>Unauthorized</w:t>
+      </w:r>
+      <w:proofErr w:type="spellEnd"/>
+      <w:r>
+        <w:rPr>
+          <w:lang w:val="de-DE"/>
+        </w:rPr>
+        <w:t xml:space="preserve"> sagt, dass der Request nicht durchgeführt wurde, weil der Client sich nicht gültig authentifizieren konnte, um die Zielressource zu erhalten.</w:t>
+      </w:r>
+    </w:p>
+    <w:p>
+      <w:pPr>
+        <w:tabs>
+          <w:tab w:val="left" w:pos="2148"/>
+        </w:tabs>
+        <w:rPr>
+          <w:lang w:val="de-DE"/>
+        </w:rPr>
+      </w:pPr>
+      <w:r>
+        <w:rPr>
+          <w:lang w:val="de-DE"/>
+        </w:rPr>
+        <w:t xml:space="preserve">Dieser Fehler ist ähnlich zum Fehler 403, aber bei dem Fehler 401 ist eine valide </w:t>
+      </w:r>
+      <w:proofErr w:type="spellStart"/>
+      <w:r>
+        <w:rPr>
+          <w:lang w:val="de-DE"/>
+        </w:rPr>
+        <w:t>Authenzifizierung</w:t>
+      </w:r>
+      <w:proofErr w:type="spellEnd"/>
+      <w:r>
+        <w:rPr>
+          <w:lang w:val="de-DE"/>
+        </w:rPr>
+        <w:t xml:space="preserve"> möglich.</w:t>
+      </w:r>
+    </w:p>
+    <w:p>
+      <w:pPr>
+        <w:tabs>
+          <w:tab w:val="left" w:pos="2148"/>
+        </w:tabs>
+        <w:rPr>
+          <w:lang w:val="de-DE"/>
+        </w:rPr>
+      </w:pPr>
+      <w:r>
+        <w:rPr>
+          <w:lang w:val="de-DE"/>
+        </w:rPr>
+        <w:t>Der WWW-</w:t>
+      </w:r>
+      <w:proofErr w:type="spellStart"/>
+      <w:r>
+        <w:rPr>
+          <w:lang w:val="de-DE"/>
+        </w:rPr>
+        <w:t>Authenticate</w:t>
+      </w:r>
+      <w:proofErr w:type="spellEnd"/>
+      <w:r>
+        <w:rPr>
+          <w:lang w:val="de-DE"/>
+        </w:rPr>
+        <w:t xml:space="preserve"> Header definiert hierbei die Authentifizierungsmethode, die benutzt werden soll, um Zugang zur Zielressource zu erhalten.</w:t>
+      </w:r>
+      <w:r>
+        <w:rPr>
+          <w:lang w:val="de-DE"/>
+        </w:rPr>
+        <w:t xml:space="preserve"> Die Syntax lautet wie folgt:</w:t>
+      </w:r>
+    </w:p>
+    <w:p>
+      <w:pPr>
+        <w:tabs>
+          <w:tab w:val="left" w:pos="2148"/>
+        </w:tabs>
+      </w:pPr>
+      <w:r>
+        <w:t>WWW-Authenticate: &lt;type&gt; realm=&lt;realm&gt;</w:t>
+      </w:r>
+    </w:p>
+    <w:p>
+      <w:pPr>
+        <w:tabs>
+          <w:tab w:val="left" w:pos="2148"/>
+        </w:tabs>
+        <w:rPr>
+          <w:lang w:val="de-DE"/>
+        </w:rPr>
+      </w:pPr>
+      <w:r>
+        <w:rPr>
+          <w:b/>
+          <w:lang w:val="de-DE"/>
+        </w:rPr>
+        <w:t>&lt;type</w:t>
+      </w:r>
+      <w:proofErr w:type="gramStart"/>
+      <w:r>
+        <w:rPr>
+          <w:b/>
+          <w:lang w:val="de-DE"/>
+        </w:rPr>
+        <w:t>&gt;:</w:t>
+      </w:r>
+      <w:r>
+        <w:rPr>
+          <w:lang w:val="de-DE"/>
+        </w:rPr>
+        <w:t>Es</w:t>
+      </w:r>
+      <w:proofErr w:type="gramEnd"/>
+      <w:r>
+        <w:rPr>
+          <w:lang w:val="de-DE"/>
+        </w:rPr>
+        <w:t xml:space="preserve"> gibt verschiedene Typen: Basic definiert hier b</w:t>
+      </w:r>
+      <w:r>
+        <w:rPr>
+          <w:lang w:val="de-DE"/>
+        </w:rPr>
+        <w:t>eispielsweise die „typische“ http-Authentifizierung, die eine Nutzer-</w:t>
+      </w:r>
+      <w:proofErr w:type="spellStart"/>
+      <w:r>
+        <w:rPr>
+          <w:lang w:val="de-DE"/>
+        </w:rPr>
+        <w:t>id</w:t>
+      </w:r>
+      <w:proofErr w:type="spellEnd"/>
+      <w:r>
+        <w:rPr>
+          <w:lang w:val="de-DE"/>
+        </w:rPr>
+        <w:t xml:space="preserve"> und ein Passwort-Paar , </w:t>
+      </w:r>
+      <w:proofErr w:type="spellStart"/>
+      <w:r>
+        <w:rPr>
+          <w:lang w:val="de-DE"/>
+        </w:rPr>
+        <w:t>encoded</w:t>
+      </w:r>
+      <w:proofErr w:type="spellEnd"/>
+      <w:r>
+        <w:rPr>
+          <w:lang w:val="de-DE"/>
+        </w:rPr>
+        <w:t xml:space="preserve"> als Base64, überträgt.</w:t>
+      </w:r>
+    </w:p>
+    <w:p>
+      <w:pPr>
+        <w:tabs>
+          <w:tab w:val="left" w:pos="2148"/>
+        </w:tabs>
+        <w:rPr>
+          <w:lang w:val="de-DE"/>
+        </w:rPr>
+      </w:pPr>
+      <w:r>
+        <w:rPr>
+          <w:b/>
+          <w:lang w:val="de-DE"/>
+        </w:rPr>
+        <w:t>&lt;</w:t>
+      </w:r>
+      <w:proofErr w:type="spellStart"/>
+      <w:r>
+        <w:rPr>
+          <w:b/>
+          <w:lang w:val="de-DE"/>
+        </w:rPr>
+        <w:t>realm</w:t>
+      </w:r>
+      <w:proofErr w:type="spellEnd"/>
+      <w:proofErr w:type="gramStart"/>
+      <w:r>
+        <w:rPr>
+          <w:b/>
+          <w:lang w:val="de-DE"/>
+        </w:rPr>
+        <w:t>&gt;</w:t>
+      </w:r>
+      <w:r>
+        <w:rPr>
+          <w:b/>
+          <w:lang w:val="de-DE"/>
+        </w:rPr>
+        <w:t>:</w:t>
+      </w:r>
+      <w:r>
+        <w:rPr>
+          <w:lang w:val="de-DE"/>
+        </w:rPr>
+        <w:t>Hinter</w:t>
+      </w:r>
+      <w:proofErr w:type="gramEnd"/>
+      <w:r>
+        <w:rPr>
+          <w:lang w:val="de-DE"/>
+        </w:rPr>
+        <w:t xml:space="preserve"> diesem Tag steht eine Beschreibung des </w:t>
+      </w:r>
+      <w:proofErr w:type="spellStart"/>
+      <w:r>
+        <w:rPr>
+          <w:lang w:val="de-DE"/>
+        </w:rPr>
+        <w:t>geschützen</w:t>
+      </w:r>
+      <w:proofErr w:type="spellEnd"/>
+      <w:r>
+        <w:rPr>
+          <w:lang w:val="de-DE"/>
+        </w:rPr>
+        <w:t xml:space="preserve"> Bereichs.</w:t>
+      </w:r>
+    </w:p>
+    <w:p>
+      <w:pPr>
+        <w:tabs>
+          <w:tab w:val="left" w:pos="2148"/>
+        </w:tabs>
+        <w:rPr>
+          <w:lang w:val="de-DE"/>
+        </w:rPr>
+      </w:pPr>
+    </w:p>
+    <w:p>
+      <w:pPr>
+        <w:pStyle w:val="ListParagraph"/>
+        <w:numPr>
+          <w:ilvl w:val="0"/>
+          <w:numId w:val="2"/>
+        </w:numPr>
+        <w:tabs>
+          <w:tab w:val="left" w:pos="2148"/>
+        </w:tabs>
+        <w:rPr>
+          <w:b/>
+          <w:lang w:val="de-DE"/>
+        </w:rPr>
+      </w:pPr>
+      <w:r>
+        <w:rPr>
+          <w:b/>
+          <w:lang w:val="de-DE"/>
+        </w:rPr>
+        <w:t>Wenn der Browser also eine solche Antwort bekommt, muss er nach Zugangsdaten für den Server fragen, um einen erneuten (bzw. erfolgreichen) Authentifizierungsversuch zu unternehmen.</w:t>
+      </w:r>
       <w:bookmarkStart w:id="0" w:name="_GoBack"/>
       <w:bookmarkEnd w:id="0"/>
+      <w:r>
+        <w:rPr>
+          <w:b/>
+          <w:lang w:val="de-DE"/>
+        </w:rPr>
+        <w:br/>
+      </w:r>
+      <w:r>
+        <w:rPr>
+          <w:b/>
+          <w:lang w:val="de-DE"/>
+        </w:rPr>
+        <w:br/>
+      </w:r>
+      <w:r>
+        <w:rPr>
+          <w:b/>
+          <w:lang w:val="de-DE"/>
+        </w:rPr>
+        <w:br/>
+      </w:r>
+      <w:r>
+        <w:rPr>
+          <w:b/>
+          <w:lang w:val="de-DE"/>
+        </w:rPr>
+        <w:br/>
+      </w:r>
+    </w:p>
+    <w:p>
+      <w:pPr>
+        <w:tabs>
+          <w:tab w:val="left" w:pos="2148"/>
+        </w:tabs>
+        <w:rPr>
+          <w:lang w:val="de-DE"/>
+        </w:rPr>
+      </w:pPr>
+      <w:r>
+        <w:rPr>
+          <w:lang w:val="de-DE"/>
+        </w:rPr>
+        <w:t>Quellen:</w:t>
+      </w:r>
+    </w:p>
+    <w:p>
+      <w:pPr>
+        <w:tabs>
+          <w:tab w:val="left" w:pos="2148"/>
+        </w:tabs>
+      </w:pPr>
+      <w:hyperlink r:id="rId5" w:history="1">
+        <w:r>
+          <w:rPr>
+            <w:rStyle w:val="Hyperlink"/>
+            <w:lang w:val="de-DE"/>
+          </w:rPr>
+          <w:t>https://tools.ietf.org/html/rfc7617</w:t>
+        </w:r>
+      </w:hyperlink>
+    </w:p>
+    <w:p>
+      <w:pPr>
+        <w:tabs>
+          <w:tab w:val="left" w:pos="2148"/>
+        </w:tabs>
+      </w:pPr>
+      <w:hyperlink r:id="rId6" w:history="1">
+        <w:r>
+          <w:rPr>
+            <w:rStyle w:val="Hyperlink"/>
+          </w:rPr>
+          <w:t>https://developer.mozilla.org/en-US/docs/Web/HTTP/Headers/WWW-Authenticate</w:t>
+        </w:r>
+      </w:hyperlink>
+    </w:p>
+    <w:p>
+      <w:pPr>
+        <w:tabs>
+          <w:tab w:val="left" w:pos="2148"/>
+        </w:tabs>
+      </w:pPr>
+      <w:hyperlink r:id="rId7" w:history="1">
+        <w:r>
+          <w:rPr>
+            <w:rStyle w:val="Hyperlink"/>
+          </w:rPr>
+          <w:t>https://developer.mozilla.org/en-US/docs/Web/HTTP/Status/401</w:t>
+        </w:r>
+      </w:hyperlink>
+    </w:p>
+    <w:p>
+      <w:pPr>
+        <w:tabs>
+          <w:tab w:val="left" w:pos="2148"/>
+        </w:tabs>
+      </w:pPr>
     </w:p>
     <w:sectPr>
       <w:pgSz w:w="11906" w:h="16838"/>
@@ -476,6 +848,119 @@
         </w:tabs>
         <w:ind w:left="6480" w:hanging="360"/>
       </w:pPr>
+    </w:lvl>
+  </w:abstractNum>
+  <w:abstractNum w:abstractNumId="1" w15:restartNumberingAfterBreak="0">
+    <w:nsid w:val="40A122F9"/>
+    <w:multiLevelType w:val="hybridMultilevel"/>
+    <w:tmpl w:val="02F0F0EC"/>
+    <w:lvl w:ilvl="0" w:tplc="E2580AF6">
+      <w:numFmt w:val="bullet"/>
+      <w:lvlText w:val=""/>
+      <w:lvlJc w:val="left"/>
+      <w:pPr>
+        <w:ind w:left="720" w:hanging="360"/>
+      </w:pPr>
+      <w:rPr>
+        <w:rFonts w:ascii="Wingdings" w:eastAsiaTheme="minorHAnsi" w:hAnsi="Wingdings" w:cstheme="minorBidi" w:hint="default"/>
+        <w:b w:val="0"/>
+      </w:rPr>
+    </w:lvl>
+    <w:lvl w:ilvl="1" w:tplc="04070003" w:tentative="1">
+      <w:start w:val="1"/>
+      <w:numFmt w:val="bullet"/>
+      <w:lvlText w:val="o"/>
+      <w:lvlJc w:val="left"/>
+      <w:pPr>
+        <w:ind w:left="1440" w:hanging="360"/>
+      </w:pPr>
+      <w:rPr>
+        <w:rFonts w:ascii="Courier New" w:hAnsi="Courier New" w:cs="Courier New" w:hint="default"/>
+      </w:rPr>
+    </w:lvl>
+    <w:lvl w:ilvl="2" w:tplc="04070005" w:tentative="1">
+      <w:start w:val="1"/>
+      <w:numFmt w:val="bullet"/>
+      <w:lvlText w:val=""/>
+      <w:lvlJc w:val="left"/>
+      <w:pPr>
+        <w:ind w:left="2160" w:hanging="360"/>
+      </w:pPr>
+      <w:rPr>
+        <w:rFonts w:ascii="Wingdings" w:hAnsi="Wingdings" w:hint="default"/>
+      </w:rPr>
+    </w:lvl>
+    <w:lvl w:ilvl="3" w:tplc="04070001" w:tentative="1">
+      <w:start w:val="1"/>
+      <w:numFmt w:val="bullet"/>
+      <w:lvlText w:val=""/>
+      <w:lvlJc w:val="left"/>
+      <w:pPr>
+        <w:ind w:left="2880" w:hanging="360"/>
+      </w:pPr>
+      <w:rPr>
+        <w:rFonts w:ascii="Symbol" w:hAnsi="Symbol" w:hint="default"/>
+      </w:rPr>
+    </w:lvl>
+    <w:lvl w:ilvl="4" w:tplc="04070003" w:tentative="1">
+      <w:start w:val="1"/>
+      <w:numFmt w:val="bullet"/>
+      <w:lvlText w:val="o"/>
+      <w:lvlJc w:val="left"/>
+      <w:pPr>
+        <w:ind w:left="3600" w:hanging="360"/>
+      </w:pPr>
+      <w:rPr>
+        <w:rFonts w:ascii="Courier New" w:hAnsi="Courier New" w:cs="Courier New" w:hint="default"/>
+      </w:rPr>
+    </w:lvl>
+    <w:lvl w:ilvl="5" w:tplc="04070005" w:tentative="1">
+      <w:start w:val="1"/>
+      <w:numFmt w:val="bullet"/>
+      <w:lvlText w:val=""/>
+      <w:lvlJc w:val="left"/>
+      <w:pPr>
+        <w:ind w:left="4320" w:hanging="360"/>
+      </w:pPr>
+      <w:rPr>
+        <w:rFonts w:ascii="Wingdings" w:hAnsi="Wingdings" w:hint="default"/>
+      </w:rPr>
+    </w:lvl>
+    <w:lvl w:ilvl="6" w:tplc="04070001" w:tentative="1">
+      <w:start w:val="1"/>
+      <w:numFmt w:val="bullet"/>
+      <w:lvlText w:val=""/>
+      <w:lvlJc w:val="left"/>
+      <w:pPr>
+        <w:ind w:left="5040" w:hanging="360"/>
+      </w:pPr>
+      <w:rPr>
+        <w:rFonts w:ascii="Symbol" w:hAnsi="Symbol" w:hint="default"/>
+      </w:rPr>
+    </w:lvl>
+    <w:lvl w:ilvl="7" w:tplc="04070003" w:tentative="1">
+      <w:start w:val="1"/>
+      <w:numFmt w:val="bullet"/>
+      <w:lvlText w:val="o"/>
+      <w:lvlJc w:val="left"/>
+      <w:pPr>
+        <w:ind w:left="5760" w:hanging="360"/>
+      </w:pPr>
+      <w:rPr>
+        <w:rFonts w:ascii="Courier New" w:hAnsi="Courier New" w:cs="Courier New" w:hint="default"/>
+      </w:rPr>
+    </w:lvl>
+    <w:lvl w:ilvl="8" w:tplc="04070005" w:tentative="1">
+      <w:start w:val="1"/>
+      <w:numFmt w:val="bullet"/>
+      <w:lvlText w:val=""/>
+      <w:lvlJc w:val="left"/>
+      <w:pPr>
+        <w:ind w:left="6480" w:hanging="360"/>
+      </w:pPr>
+      <w:rPr>
+        <w:rFonts w:ascii="Wingdings" w:hAnsi="Wingdings" w:hint="default"/>
+      </w:rPr>
     </w:lvl>
   </w:abstractNum>
   <w:num w:numId="1">
@@ -507,6 +992,9 @@
     <w:lvlOverride w:ilvl="8">
       <w:startOverride w:val="1"/>
     </w:lvlOverride>
+  </w:num>
+  <w:num w:numId="2">
+    <w:abstractNumId w:val="1"/>
   </w:num>
 </w:numbering>
 </file>
@@ -913,7 +1401,6 @@
   <w:style w:type="character" w:default="1" w:styleId="DefaultParagraphFont">
     <w:name w:val="Default Paragraph Font"/>
     <w:uiPriority w:val="1"/>
-    <w:semiHidden/>
     <w:unhideWhenUsed/>
   </w:style>
   <w:style w:type="table" w:default="1" w:styleId="TableNormal">
@@ -953,6 +1440,29 @@
       <w:szCs w:val="24"/>
       <w:lang w:val="de-DE"/>
     </w:rPr>
+  </w:style>
+  <w:style w:type="character" w:styleId="Hyperlink">
+    <w:name w:val="Hyperlink"/>
+    <w:basedOn w:val="DefaultParagraphFont"/>
+    <w:uiPriority w:val="99"/>
+    <w:semiHidden/>
+    <w:unhideWhenUsed/>
+    <w:rsid w:val="008504B2"/>
+    <w:rPr>
+      <w:color w:val="0000FF"/>
+      <w:u w:val="single"/>
+    </w:rPr>
+  </w:style>
+  <w:style w:type="paragraph" w:styleId="ListParagraph">
+    <w:name w:val="List Paragraph"/>
+    <w:basedOn w:val="Normal"/>
+    <w:uiPriority w:val="34"/>
+    <w:qFormat/>
+    <w:rsid w:val="00C251B7"/>
+    <w:pPr>
+      <w:ind w:left="720"/>
+      <w:contextualSpacing/>
+    </w:pPr>
   </w:style>
 </w:styles>
 </file>

</xml_diff>